<commit_message>
in/xem trước : xuất thanh lý > xuất kho
</commit_message>
<xml_diff>
--- a/src/main/resources/reports/xuatcuutrovientro/Biên bản lấy mẫu bàn giao mẫu.docx
+++ b/src/main/resources/reports/xuatcuutrovientro/Biên bản lấy mẫu bàn giao mẫu.docx
@@ -168,22 +168,13 @@
       <w:pPr>
         <w:jc w:val="center"/>
         <w:rPr>
-          <w:color w:val="000000"/>
-          <w:sz w:val="32"/>
-          <w:szCs w:val="32"/>
-          <w:lang w:val="nl-NL"/>
-        </w:rPr>
-      </w:pPr>
-      <w:r>
-        <w:rPr>
           <w:b/>
           <w:color w:val="000000"/>
           <w:sz w:val="32"/>
           <w:szCs w:val="32"/>
           <w:lang w:val="nl-NL"/>
         </w:rPr>
-        <w:t>BIÊN BẢN LẤY MẪU</w:t>
-      </w:r>
+      </w:pPr>
       <w:r>
         <w:rPr>
           <w:b/>
@@ -192,48 +183,7 @@
           <w:szCs w:val="32"/>
           <w:lang w:val="nl-NL"/>
         </w:rPr>
-        <w:t xml:space="preserve"> HÀNG </w:t>
-      </w:r>
-      <w:r>
-        <w:rPr>
-          <w:b/>
-          <w:caps/>
-          <w:sz w:val="32"/>
-        </w:rPr>
-        <w:fldChar w:fldCharType="begin"/>
-      </w:r>
-      <w:r>
-        <w:rPr>
-          <w:b/>
-          <w:caps/>
-          <w:sz w:val="32"/>
-        </w:rPr>
-        <w:instrText xml:space="preserve"> MERGEFIELD  $!data.tenCloaiVthh.toUpperCase()  \* MERGEFORMAT </w:instrText>
-      </w:r>
-      <w:r>
-        <w:rPr>
-          <w:b/>
-          <w:caps/>
-          <w:sz w:val="32"/>
-        </w:rPr>
-        <w:fldChar w:fldCharType="separate"/>
-      </w:r>
-      <w:r>
-        <w:rPr>
-          <w:b/>
-          <w:caps/>
-          <w:noProof/>
-          <w:sz w:val="32"/>
-        </w:rPr>
-        <w:t>«$!data.tenCloaiVthh.toUpperCase()»</w:t>
-      </w:r>
-      <w:r>
-        <w:rPr>
-          <w:b/>
-          <w:caps/>
-          <w:sz w:val="32"/>
-        </w:rPr>
-        <w:fldChar w:fldCharType="end"/>
+        <w:t>BIÊN BẢN LẤY MẪU</w:t>
       </w:r>
       <w:r>
         <w:rPr>
@@ -243,13 +193,83 @@
           <w:szCs w:val="32"/>
           <w:lang w:val="nl-NL"/>
         </w:rPr>
+        <w:t xml:space="preserve"> HÀNG </w:t>
+      </w:r>
+      <w:r>
+        <w:rPr>
+          <w:b/>
+          <w:caps/>
+          <w:sz w:val="32"/>
+        </w:rPr>
+        <w:fldChar w:fldCharType="begin"/>
+      </w:r>
+      <w:r>
+        <w:rPr>
+          <w:b/>
+          <w:caps/>
+          <w:sz w:val="32"/>
+        </w:rPr>
+        <w:instrText xml:space="preserve"> MERGEFIELD  $!data.tenCloaiVthh.toUpperCase()  \* MERGEFORMAT </w:instrText>
+      </w:r>
+      <w:r>
+        <w:rPr>
+          <w:b/>
+          <w:caps/>
+          <w:sz w:val="32"/>
+        </w:rPr>
+        <w:fldChar w:fldCharType="separate"/>
+      </w:r>
+      <w:r>
+        <w:rPr>
+          <w:b/>
+          <w:caps/>
+          <w:noProof/>
+          <w:sz w:val="32"/>
+        </w:rPr>
+        <w:t>«$!data.tenCloaiVthh.toUpperCase()»</w:t>
+      </w:r>
+      <w:r>
+        <w:rPr>
+          <w:b/>
+          <w:caps/>
+          <w:sz w:val="32"/>
+        </w:rPr>
+        <w:fldChar w:fldCharType="end"/>
+      </w:r>
+      <w:r>
+        <w:rPr>
+          <w:b/>
+          <w:color w:val="000000"/>
+          <w:sz w:val="32"/>
+          <w:szCs w:val="32"/>
+          <w:lang w:val="nl-NL"/>
+        </w:rPr>
         <w:t xml:space="preserve"> ĐỂ KIỂM TRA CÁC CHỈ TIÊU CHẤT LƯỢNG</w:t>
       </w:r>
-      <w:r>
-        <w:rPr>
-          <w:sz w:val="26"/>
-          <w:szCs w:val="26"/>
-        </w:rPr>
+    </w:p>
+    <w:p>
+      <w:pPr>
+        <w:jc w:val="center"/>
+        <w:rPr>
+          <w:color w:val="000000"/>
+          <w:lang w:val="nl-NL"/>
+        </w:rPr>
+      </w:pPr>
+      <w:r>
+        <w:t>Số:</w:t>
+      </w:r>
+      <w:r>
+        <w:t xml:space="preserve"> </w:t>
+      </w:r>
+      <w:fldSimple w:instr=" MERGEFIELD  $!data.soBienBan  \* MERGEFORMAT ">
+        <w:r>
+          <w:rPr>
+            <w:noProof/>
+          </w:rPr>
+          <w:t>«$!data.soBienBan»</w:t>
+        </w:r>
+      </w:fldSimple>
+      <w:r>
         <w:br/>
       </w:r>
     </w:p>
@@ -268,41 +288,28 @@
       <w:r>
         <w:t xml:space="preserve"> </w:t>
       </w:r>
-      <w:r>
+      <w:fldSimple w:instr=" MERGEFIELD  $!data.soQdGiaoNvXh  \* MERGEFORMAT ">
+        <w:r>
+          <w:rPr>
+            <w:noProof/>
+          </w:rPr>
+          <w:t>«$!data.soQdGiaoNvXh»</w:t>
+        </w:r>
+      </w:fldSimple>
+      <w:r>
+        <w:t xml:space="preserve"> ký ngày </w:t>
+      </w:r>
+      <w:r>
+        <w:rPr>
+          <w:lang w:val="vi-VN"/>
+        </w:rPr>
         <w:fldChar w:fldCharType="begin"/>
       </w:r>
       <w:r>
-        <w:instrText xml:space="preserve"> MERGEFIELD  $!data.soQdGiaoNvXh  \* MERGEFORMAT </w:instrText>
-      </w:r>
-      <w:r>
-        <w:fldChar w:fldCharType="separate"/>
-      </w:r>
-      <w:r>
-        <w:rPr>
-          <w:noProof/>
-        </w:rPr>
-        <w:t>«$!data.soQdGiaoNvXh»</w:t>
-      </w:r>
-      <w:r>
-        <w:rPr>
-          <w:noProof/>
-        </w:rPr>
-        <w:fldChar w:fldCharType="end"/>
-      </w:r>
-      <w:r>
-        <w:t xml:space="preserve"> ký ngày </w:t>
-      </w:r>
-      <w:r>
         <w:rPr>
           <w:lang w:val="vi-VN"/>
         </w:rPr>
-        <w:fldChar w:fldCharType="begin"/>
-      </w:r>
-      <w:r>
-        <w:rPr>
-          <w:lang w:val="vi-VN"/>
-        </w:rPr>
-        <w:instrText xml:space="preserve"> MERGEFIELD  $dateTool.format('dd/MM/yyyy',$dateTool.toDate('yyyy-MM-dd',$!data.ngayQdGiaoNvXh))  \* MERGEFORMAT </w:instrText>
+        <w:instrText xml:space="preserve"> MERGEFIELD  #if(#data.ngayQdGiaoNvXh)$dateTool.format('dd/MM/yyyy',$dateTool.toDate('yyyy-MM-dd',$!data.ngayQdGiaoNvXh))#end  \* MERGEFORMAT </w:instrText>
       </w:r>
       <w:r>
         <w:rPr>
@@ -315,7 +322,7 @@
           <w:noProof/>
           <w:lang w:val="vi-VN"/>
         </w:rPr>
-        <w:t>«$dateTool.format('dd/MM/yyyy',$dateTool.»</w:t>
+        <w:t>«#if(#data.ngayQdGiaoNvXh)$dateTool.forma»</w:t>
       </w:r>
       <w:r>
         <w:rPr>
@@ -356,7 +363,7 @@
         <w:rPr>
           <w:lang w:val="vi-VN"/>
         </w:rPr>
-        <w:instrText xml:space="preserve"> MERGEFIELD  $dateTool.format('dd/MM/yyyy',$dateTool.toDate('yyyy-MM-dd',$!data.ngayLayMau))  \* MERGEFORMAT </w:instrText>
+        <w:instrText xml:space="preserve"> MERGEFIELD  #if($data.ngayLayMau)$dateTool.format('dd/MM/yyyy',$dateTool.toDate('yyyy-MM-dd',$!data.ngayLayMau))#end  \* MERGEFORMAT </w:instrText>
       </w:r>
       <w:r>
         <w:rPr>
@@ -369,7 +376,7 @@
           <w:noProof/>
           <w:lang w:val="vi-VN"/>
         </w:rPr>
-        <w:t>«$dateTool.format('dd/MM/yyyy',$dateTool.»</w:t>
+        <w:t>«#if($data.ngayLayMau)$dateTool.format('d»</w:t>
       </w:r>
       <w:r>
         <w:rPr>
@@ -377,30 +384,19 @@
         </w:rPr>
         <w:fldChar w:fldCharType="end"/>
       </w:r>
+      <w:bookmarkStart w:id="0" w:name="_GoBack"/>
+      <w:bookmarkEnd w:id="0"/>
       <w:r>
         <w:t xml:space="preserve">, tại </w:t>
       </w:r>
-      <w:r>
-        <w:fldChar w:fldCharType="begin"/>
-      </w:r>
-      <w:r>
-        <w:instrText xml:space="preserve"> MERGEFIELD  $!data.tenDvi  \* MERGEFORMAT </w:instrText>
-      </w:r>
-      <w:r>
-        <w:fldChar w:fldCharType="separate"/>
-      </w:r>
-      <w:r>
-        <w:rPr>
-          <w:noProof/>
-        </w:rPr>
-        <w:t>«$!data.tenDvi»</w:t>
-      </w:r>
-      <w:r>
-        <w:rPr>
-          <w:noProof/>
-        </w:rPr>
-        <w:fldChar w:fldCharType="end"/>
-      </w:r>
+      <w:fldSimple w:instr=" MERGEFIELD  $!data.tenDvi  \* MERGEFORMAT ">
+        <w:r>
+          <w:rPr>
+            <w:noProof/>
+          </w:rPr>
+          <w:t>«$!data.tenDvi»</w:t>
+        </w:r>
+      </w:fldSimple>
       <w:r>
         <w:t>, chúng tôi gồm:</w:t>
       </w:r>
@@ -727,7 +723,6 @@
     <w:p>
       <w:pPr>
         <w:spacing w:before="40" w:after="120"/>
-        <w:ind w:firstLine="720"/>
         <w:jc w:val="both"/>
       </w:pPr>
       <w:r>
@@ -739,68 +734,55 @@
       <w:r>
         <w:t xml:space="preserve">kỹ thuật của </w:t>
       </w:r>
-      <w:r>
-        <w:fldChar w:fldCharType="begin"/>
-      </w:r>
-      <w:r>
-        <w:instrText xml:space="preserve"> MERGEFIELD  $!data.tenCloaiVthh  \* MERGEFORMAT </w:instrText>
-      </w:r>
-      <w:r>
-        <w:fldChar w:fldCharType="separate"/>
-      </w:r>
-      <w:r>
-        <w:rPr>
-          <w:noProof/>
-        </w:rPr>
-        <w:t>«$!data.tenCloaiVthh»</w:t>
-      </w:r>
-      <w:r>
-        <w:rPr>
-          <w:noProof/>
-        </w:rPr>
-        <w:fldChar w:fldCharType="end"/>
-      </w:r>
-      <w:r>
-        <w:t xml:space="preserve"> </w:t>
-      </w:r>
-      <w:r>
-        <w:t xml:space="preserve">tại </w:t>
-      </w:r>
-      <w:r>
-        <w:fldChar w:fldCharType="begin"/>
-      </w:r>
-      <w:r>
-        <w:instrText xml:space="preserve"> MERGEFIELD  $!data.tenDvi  \* MERGEFORMAT </w:instrText>
-      </w:r>
-      <w:r>
-        <w:fldChar w:fldCharType="separate"/>
-      </w:r>
-      <w:r>
-        <w:rPr>
-          <w:noProof/>
-        </w:rPr>
-        <w:t>«$!data.tenDvi»</w:t>
-      </w:r>
-      <w:r>
-        <w:rPr>
-          <w:noProof/>
-        </w:rPr>
-        <w:fldChar w:fldCharType="end"/>
-      </w:r>
-      <w:r>
-        <w:t xml:space="preserve"> </w:t>
-      </w:r>
-      <w:r>
-        <w:t xml:space="preserve">thuộc </w:t>
-      </w:r>
-      <w:fldSimple w:instr=" MERGEFIELD  $!data.tenDviCha  \* MERGEFORMAT ">
+      <w:fldSimple w:instr=" MERGEFIELD  $!data.tenCloaiVthh  \* MERGEFORMAT ">
         <w:r>
           <w:rPr>
             <w:noProof/>
           </w:rPr>
-          <w:t>«$!data.tenDviCha»</w:t>
+          <w:t>«$!data.tenCloaiVthh»</w:t>
         </w:r>
       </w:fldSimple>
+      <w:r>
+        <w:t xml:space="preserve"> </w:t>
+      </w:r>
+      <w:r>
+        <w:t xml:space="preserve">tại </w:t>
+      </w:r>
+      <w:fldSimple w:instr=" MERGEFIELD  $!data.tenDvi  \* MERGEFORMAT ">
+        <w:r>
+          <w:rPr>
+            <w:noProof/>
+          </w:rPr>
+          <w:t>«$!data.tenDvi»</w:t>
+        </w:r>
+      </w:fldSimple>
+      <w:r>
+        <w:t xml:space="preserve"> </w:t>
+      </w:r>
+      <w:r>
+        <w:t xml:space="preserve">thuộc </w:t>
+      </w:r>
+      <w:r>
+        <w:fldChar w:fldCharType="begin"/>
+      </w:r>
+      <w:r>
+        <w:instrText xml:space="preserve"> MERGEFIELD  $!data.tenDviCha  \* MERGEFORMAT </w:instrText>
+      </w:r>
+      <w:r>
+        <w:fldChar w:fldCharType="separate"/>
+      </w:r>
+      <w:r>
+        <w:rPr>
+          <w:noProof/>
+        </w:rPr>
+        <w:t>«$!data.tenDviCha»</w:t>
+      </w:r>
+      <w:r>
+        <w:rPr>
+          <w:noProof/>
+        </w:rPr>
+        <w:fldChar w:fldCharType="end"/>
+      </w:r>
       <w:r>
         <w:t>, cụ thể như sau:</w:t>
       </w:r>
@@ -837,51 +819,25 @@
       <w:r>
         <w:t xml:space="preserve">Số lượng mẫu hàng kiểm tra: </w:t>
       </w:r>
-      <w:r>
-        <w:fldChar w:fldCharType="begin"/>
-      </w:r>
-      <w:r>
-        <w:instrText xml:space="preserve"> MERGEFIELD  $!data.soLuongMau  \* MERGEFORMAT </w:instrText>
-      </w:r>
-      <w:r>
-        <w:fldChar w:fldCharType="separate"/>
-      </w:r>
-      <w:r>
-        <w:rPr>
-          <w:noProof/>
-        </w:rPr>
-        <w:t>«$!data.soLuongMau»</w:t>
-      </w:r>
-      <w:r>
-        <w:rPr>
-          <w:noProof/>
-        </w:rPr>
-        <w:fldChar w:fldCharType="end"/>
-      </w:r>
+      <w:fldSimple w:instr=" MERGEFIELD  $!data.soLuongMau  \* MERGEFORMAT ">
+        <w:r>
+          <w:rPr>
+            <w:noProof/>
+          </w:rPr>
+          <w:t>«$!data.soLuongMau»</w:t>
+        </w:r>
+      </w:fldSimple>
       <w:r>
         <w:t xml:space="preserve"> </w:t>
       </w:r>
-      <w:r>
-        <w:fldChar w:fldCharType="begin"/>
-      </w:r>
-      <w:r>
-        <w:instrText xml:space="preserve"> MERGEFIELD  $!data.doViTinh  \* MERGEFORMAT </w:instrText>
-      </w:r>
-      <w:r>
-        <w:fldChar w:fldCharType="separate"/>
-      </w:r>
-      <w:r>
-        <w:rPr>
-          <w:noProof/>
-        </w:rPr>
-        <w:t>«$!data.doViTinh»</w:t>
-      </w:r>
-      <w:r>
-        <w:rPr>
-          <w:noProof/>
-        </w:rPr>
-        <w:fldChar w:fldCharType="end"/>
-      </w:r>
+      <w:fldSimple w:instr=" MERGEFIELD  $!data.doViTinh  \* MERGEFORMAT ">
+        <w:r>
+          <w:rPr>
+            <w:noProof/>
+          </w:rPr>
+          <w:t>«$!data.doViTinh»</w:t>
+        </w:r>
+      </w:fldSimple>
     </w:p>
     <w:p>
       <w:pPr>
@@ -910,59 +866,6 @@
       <w:r>
         <w:t xml:space="preserve">2.1. Phương pháp lấy mẫu: </w:t>
       </w:r>
-      <w:r>
-        <w:fldChar w:fldCharType="begin"/>
-      </w:r>
-      <w:r>
-        <w:instrText xml:space="preserve"> MERGEFIELD  $!data.ppLayMau  \* </w:instrText>
-      </w:r>
-      <w:r>
-        <w:instrText xml:space="preserve">MERGEFORMAT </w:instrText>
-      </w:r>
-      <w:r>
-        <w:fldChar w:fldCharType="separate"/>
-      </w:r>
-      <w:r>
-        <w:rPr>
-          <w:noProof/>
-        </w:rPr>
-        <w:t>«$!data.ppLayMau»</w:t>
-      </w:r>
-      <w:r>
-        <w:rPr>
-          <w:noProof/>
-        </w:rPr>
-        <w:fldChar w:fldCharType="end"/>
-      </w:r>
-    </w:p>
-    <w:p>
-      <w:pPr>
-        <w:pStyle w:val="ListParagraph"/>
-        <w:numPr>
-          <w:ilvl w:val="0"/>
-          <w:numId w:val="40"/>
-        </w:numPr>
-        <w:spacing w:before="40" w:after="120" w:line="360" w:lineRule="auto"/>
-        <w:jc w:val="both"/>
-        <w:rPr>
-          <w:color w:val="000000"/>
-          <w:lang w:val="nl-NL"/>
-        </w:rPr>
-      </w:pPr>
-      <w:r>
-        <w:t>Các chỉ tiêu chất lượng cần kiểm tra</w:t>
-      </w:r>
-    </w:p>
-    <w:p>
-      <w:pPr>
-        <w:pStyle w:val="ListParagraph"/>
-        <w:numPr>
-          <w:ilvl w:val="0"/>
-          <w:numId w:val="40"/>
-        </w:numPr>
-        <w:spacing w:before="40" w:after="120" w:line="360" w:lineRule="auto"/>
-        <w:jc w:val="both"/>
-      </w:pPr>
       <w:fldSimple w:instr=" MERGEFIELD  $!data.ppLayMau  \* MERGEFORMAT ">
         <w:r>
           <w:rPr>
@@ -987,10 +890,58 @@
         </w:rPr>
       </w:pPr>
       <w:r>
+        <w:t>Các chỉ tiêu chất lượng cần kiểm tra</w:t>
+      </w:r>
+    </w:p>
+    <w:p>
+      <w:pPr>
+        <w:pStyle w:val="ListParagraph"/>
+        <w:numPr>
+          <w:ilvl w:val="0"/>
+          <w:numId w:val="40"/>
+        </w:numPr>
+        <w:spacing w:before="40" w:after="120" w:line="360" w:lineRule="auto"/>
+        <w:jc w:val="both"/>
+      </w:pPr>
+      <w:r>
+        <w:fldChar w:fldCharType="begin"/>
+      </w:r>
+      <w:r>
+        <w:instrText xml:space="preserve"> MERGEFIELD  $!data.ppLayMau  \* MERGEFORMAT </w:instrText>
+      </w:r>
+      <w:r>
+        <w:fldChar w:fldCharType="separate"/>
+      </w:r>
+      <w:r>
+        <w:rPr>
+          <w:noProof/>
+        </w:rPr>
+        <w:t>«$!data.ppLayMau»</w:t>
+      </w:r>
+      <w:r>
+        <w:rPr>
+          <w:noProof/>
+        </w:rPr>
+        <w:fldChar w:fldCharType="end"/>
+      </w:r>
+    </w:p>
+    <w:p>
+      <w:pPr>
+        <w:pStyle w:val="ListParagraph"/>
+        <w:numPr>
+          <w:ilvl w:val="0"/>
+          <w:numId w:val="40"/>
+        </w:numPr>
+        <w:spacing w:before="40" w:after="120" w:line="360" w:lineRule="auto"/>
+        <w:jc w:val="both"/>
+        <w:rPr>
+          <w:color w:val="000000"/>
+          <w:lang w:val="nl-NL"/>
+        </w:rPr>
+      </w:pPr>
+      <w:r>
         <w:t>Niêm phong trên mẫu</w:t>
       </w:r>
-      <w:bookmarkStart w:id="0" w:name="_GoBack"/>
-      <w:bookmarkEnd w:id="0"/>
     </w:p>
     <w:p>
       <w:pPr>
@@ -1001,14 +952,27 @@
       <w:r>
         <w:t xml:space="preserve">Mẫu được dán kín, được niêm phong và đóng dấu của </w:t>
       </w:r>
-      <w:fldSimple w:instr=" MERGEFIELD  $!data.tenDvi  \* MERGEFORMAT ">
-        <w:r>
-          <w:rPr>
-            <w:noProof/>
-          </w:rPr>
-          <w:t>«$!data.tenDvi»</w:t>
-        </w:r>
-      </w:fldSimple>
+      <w:r>
+        <w:fldChar w:fldCharType="begin"/>
+      </w:r>
+      <w:r>
+        <w:instrText xml:space="preserve"> MERGEFIELD  $!data.tenDvi  \* MERGEFORMAT </w:instrText>
+      </w:r>
+      <w:r>
+        <w:fldChar w:fldCharType="separate"/>
+      </w:r>
+      <w:r>
+        <w:rPr>
+          <w:noProof/>
+        </w:rPr>
+        <w:t>«$!data.tenDvi»</w:t>
+      </w:r>
+      <w:r>
+        <w:rPr>
+          <w:noProof/>
+        </w:rPr>
+        <w:fldChar w:fldCharType="end"/>
+      </w:r>
       <w:r>
         <w:t>, có chữ ký đại diện của tham gia lấy mẫu theo quy định.</w:t>
       </w:r>
@@ -1230,27 +1194,14 @@
                 <w:lang w:val="nl-NL"/>
               </w:rPr>
             </w:pPr>
-            <w:r>
-              <w:fldChar w:fldCharType="begin"/>
-            </w:r>
-            <w:r>
-              <w:instrText xml:space="preserve"> MERGEFIELD  $!data.ktvBaoQuan  \* MERGEFORMAT </w:instrText>
-            </w:r>
-            <w:r>
-              <w:fldChar w:fldCharType="separate"/>
-            </w:r>
-            <w:r>
-              <w:rPr>
-                <w:noProof/>
-              </w:rPr>
-              <w:t>«$!data.ktvBaoQuan»</w:t>
-            </w:r>
-            <w:r>
-              <w:rPr>
-                <w:noProof/>
-              </w:rPr>
-              <w:fldChar w:fldCharType="end"/>
-            </w:r>
+            <w:fldSimple w:instr=" MERGEFIELD  $!data.ktvBaoQuan  \* MERGEFORMAT ">
+              <w:r>
+                <w:rPr>
+                  <w:noProof/>
+                </w:rPr>
+                <w:t>«$!data.ktvBaoQuan»</w:t>
+              </w:r>
+            </w:fldSimple>
           </w:p>
         </w:tc>
         <w:tc>
@@ -1269,6 +1220,7 @@
               <w:rPr>
                 <w:b/>
               </w:rPr>
+              <w:lastRenderedPageBreak/>
               <w:t>TRƯỞNG BP.KTBQ</w:t>
             </w:r>
           </w:p>

</xml_diff>